<commit_message>
New requests for RestAPI
</commit_message>
<xml_diff>
--- a/src/routes/api-design.docx
+++ b/src/routes/api-design.docx
@@ -6,6 +6,7 @@
       <w:pPr>
         <w:rPr>
           <w:noProof/>
+          <w:lang w:val="es-ES_tradnl"/>
         </w:rPr>
       </w:pPr>
       <w:r>
@@ -25,6 +26,13 @@
             </a:graphic>
           </wp:inline>
         </w:drawing>
+      </w:r>
+      <w:r>
+        <w:rPr>
+          <w:noProof/>
+          <w:lang w:val="es-ES_tradnl"/>
+        </w:rPr>
+        <w:t>p</w:t>
       </w:r>
     </w:p>
     <w:p/>
@@ -104,6 +112,12 @@
             </a:graphic>
           </wp:anchor>
         </w:drawing>
+      </w:r>
+      <w:r>
+        <w:rPr>
+          <w:lang w:val="es-ES_tradnl"/>
+        </w:rPr>
+        <w:t xml:space="preserve"> </w:t>
       </w:r>
       <w:r>
         <w:rPr>

</xml_diff>